<commit_message>
Made some more fixes.
</commit_message>
<xml_diff>
--- a/Documents/Persei_Games_GP_Assign_2.docx
+++ b/Documents/Persei_Games_GP_Assign_2.docx
@@ -53,8 +53,14 @@
     <w:p>
       <w:pPr>
         <w:pStyle w:val="normal0"/>
+        <w:tabs>
+          <w:tab w:val="left" w:pos="8596"/>
+        </w:tabs>
         <w:spacing w:after="0"/>
       </w:pPr>
+      <w:r>
+        <w:tab/>
+      </w:r>
     </w:p>
     <w:p>
       <w:pPr>
@@ -114,7 +120,6 @@
         <w:spacing w:after="0"/>
         <w:jc w:val="center"/>
       </w:pPr>
-      <w:proofErr w:type="spellStart"/>
       <w:r>
         <w:rPr>
           <w:b/>
@@ -122,7 +127,6 @@
         </w:rPr>
         <w:t>Armalia</w:t>
       </w:r>
-      <w:proofErr w:type="spellEnd"/>
     </w:p>
     <w:p>
       <w:pPr>
@@ -194,23 +198,13 @@
         <w:spacing w:after="0"/>
         <w:jc w:val="center"/>
       </w:pPr>
-      <w:proofErr w:type="spellStart"/>
       <w:r>
         <w:rPr>
           <w:b/>
           <w:sz w:val="36"/>
           <w:u w:val="single"/>
         </w:rPr>
-        <w:t>Persei</w:t>
-      </w:r>
-      <w:proofErr w:type="spellEnd"/>
-      <w:r>
-        <w:rPr>
-          <w:b/>
-          <w:sz w:val="36"/>
-          <w:u w:val="single"/>
-        </w:rPr>
-        <w:t xml:space="preserve"> Games</w:t>
+        <w:t>Persei Games</w:t>
       </w:r>
     </w:p>
     <w:p>
@@ -245,19 +239,11 @@
         <w:spacing w:after="0"/>
         <w:jc w:val="center"/>
       </w:pPr>
-      <w:proofErr w:type="spellStart"/>
       <w:r>
         <w:rPr>
           <w:sz w:val="28"/>
         </w:rPr>
-        <w:t>DeSilva</w:t>
-      </w:r>
-      <w:proofErr w:type="spellEnd"/>
-      <w:r>
-        <w:rPr>
-          <w:sz w:val="28"/>
-        </w:rPr>
-        <w:t>, Nilmini</w:t>
+        <w:t>DeSilva, Nilmini</w:t>
       </w:r>
     </w:p>
     <w:p>
@@ -3569,23 +3555,7 @@
         <w:spacing w:after="0"/>
       </w:pPr>
       <w:r>
-        <w:t xml:space="preserve">The main purpose of </w:t>
-      </w:r>
-      <w:proofErr w:type="spellStart"/>
-      <w:r>
-        <w:t>Armalia</w:t>
-      </w:r>
-      <w:proofErr w:type="spellEnd"/>
-      <w:r>
-        <w:t xml:space="preserve"> is for the user to kill the Main Boss (Zane) saving the world of </w:t>
-      </w:r>
-      <w:proofErr w:type="spellStart"/>
-      <w:r>
-        <w:t>Armalia</w:t>
-      </w:r>
-      <w:proofErr w:type="spellEnd"/>
-      <w:r>
-        <w:t xml:space="preserve">.  Achieving this goal causes the player to win the game.  The player loses if he is defeated by any enemy in the course of his/her </w:t>
+        <w:t xml:space="preserve">The main purpose of Armalia is for the user to kill the Main Boss (Zane) saving the world of Armalia.  Achieving this goal causes the player to win the game.  The player loses if he is defeated by any enemy in the course of his/her </w:t>
       </w:r>
       <w:r>
         <w:t>play through</w:t>
@@ -7315,13 +7285,8 @@
       <w:pPr>
         <w:pStyle w:val="Algorithm"/>
       </w:pPr>
-      <w:proofErr w:type="gramStart"/>
-      <w:r>
-        <w:t>while</w:t>
-      </w:r>
-      <w:proofErr w:type="gramEnd"/>
-      <w:r>
-        <w:t xml:space="preserve"> Player is alive AND Enemy is alive:</w:t>
+      <w:r>
+        <w:t>while Player is alive AND Enemy is alive:</w:t>
       </w:r>
     </w:p>
     <w:p>
@@ -7428,15 +7393,7 @@
         <w:pStyle w:val="normal0"/>
       </w:pPr>
       <w:r>
-        <w:t xml:space="preserve">Players will be able to </w:t>
-      </w:r>
-      <w:proofErr w:type="gramStart"/>
-      <w:r>
-        <w:t>pause</w:t>
-      </w:r>
-      <w:proofErr w:type="gramEnd"/>
-      <w:r>
-        <w:t xml:space="preserve"> the game at any time using the escape key. In the pause screen, players will be presented with a menu that allows the game to be exited. In addition, a previous save point can be loaded from this screen.</w:t>
+        <w:t>Players will be able to pause the game at any time using the escape key. In the pause screen, players will be presented with a menu that allows the game to be exited. In addition, a previous save point can be loaded from this screen.</w:t>
       </w:r>
     </w:p>
     <w:p>
@@ -7570,15 +7527,13 @@
         <w:pStyle w:val="normal0"/>
       </w:pPr>
       <w:r>
-        <w:t xml:space="preserve">Once engaged in battle, the on-screen menu will change to display only those options relevant to game battles. A sub-menu will allow the player to select </w:t>
-      </w:r>
-      <w:proofErr w:type="gramStart"/>
-      <w:r>
-        <w:t>the from</w:t>
-      </w:r>
-      <w:proofErr w:type="gramEnd"/>
-      <w:r>
-        <w:t xml:space="preserve"> a list of available attacks. </w:t>
+        <w:t>Once engaged in battle, the on-screen menu will change to display only those options relevant to game battles. A sub-menu will</w:t>
+      </w:r>
+      <w:r>
+        <w:t xml:space="preserve"> allow the player to select </w:t>
+      </w:r>
+      <w:r>
+        <w:t xml:space="preserve">from a list of available attacks. </w:t>
       </w:r>
     </w:p>
     <w:p>
@@ -7597,37 +7552,26 @@
         <w:pStyle w:val="normal0"/>
       </w:pPr>
       <w:r>
-        <w:t xml:space="preserve">If </w:t>
-      </w:r>
-      <w:proofErr w:type="gramStart"/>
-      <w:r>
-        <w:t>players has</w:t>
-      </w:r>
-      <w:proofErr w:type="gramEnd"/>
-      <w:r>
-        <w:t xml:space="preserve"> enough </w:t>
-      </w:r>
-      <w:proofErr w:type="spellStart"/>
-      <w:r>
-        <w:t>mana</w:t>
-      </w:r>
-      <w:proofErr w:type="spellEnd"/>
-      <w:r>
-        <w:t xml:space="preserve"> points, they will be able to execute special attacks on the enemy. Selecting these attacks will replace the game screen with a new one, in which a timing-based challenge will be presented. The timing-based challenge will be reminiscent of the </w:t>
-      </w:r>
-      <w:proofErr w:type="spellStart"/>
-      <w:r>
-        <w:t>gameplay</w:t>
-      </w:r>
-      <w:proofErr w:type="spellEnd"/>
-      <w:r>
-        <w:t xml:space="preserve"> style used in the Guitar Hero games. Certain symbols will flow across the screen, top to bottom. Once the symbols cross a specific area near the bottom of the screen, players will need to press the corresponding key. If the key is pressed at the correct time, it will be counted as a hit and the attack power will be increased. Stringing long successions of successful hits together will result in </w:t>
-      </w:r>
-      <w:proofErr w:type="gramStart"/>
-      <w:r>
-        <w:t>a</w:t>
-      </w:r>
-      <w:proofErr w:type="gramEnd"/>
+        <w:t>If players have</w:t>
+      </w:r>
+      <w:r>
+        <w:t xml:space="preserve"> enough mana points, they will be able to execute special attacks on the enemy. Selecting these attacks will replace the game screen with a new one, in which a timing-based challenge will be presented. The timing-based challenge will be reminiscent of the game</w:t>
+      </w:r>
+      <w:r>
+        <w:t xml:space="preserve"> </w:t>
+      </w:r>
+      <w:r>
+        <w:t xml:space="preserve">play style used in the Guitar Hero games. Certain symbols will flow across the screen, top to bottom. Once the symbols cross a specific area near the bottom of the screen, players will need to press the corresponding key. If the key is pressed at the correct time, it will be counted as a hit and the attack power will be increased. </w:t>
+      </w:r>
+      <w:r>
+        <w:t>When the player completes</w:t>
+      </w:r>
+      <w:r>
+        <w:t xml:space="preserve"> long successions of successful hits together will result in </w:t>
+      </w:r>
+      <w:r>
+        <w:t>an</w:t>
+      </w:r>
       <w:r>
         <w:t xml:space="preserve"> extremely powerful attack against the enemy. After the timing-based challenge is finished, the screen will revert back to the normal battle mode.</w:t>
       </w:r>
@@ -7837,19 +7781,11 @@
       <w:pPr>
         <w:pStyle w:val="normal0"/>
       </w:pPr>
-      <w:proofErr w:type="spellStart"/>
       <w:r>
         <w:rPr>
           <w:u w:val="single"/>
         </w:rPr>
-        <w:t>Mana</w:t>
-      </w:r>
-      <w:proofErr w:type="spellEnd"/>
-      <w:r>
-        <w:rPr>
-          <w:u w:val="single"/>
-        </w:rPr>
-        <w:t xml:space="preserve"> Points [MP]</w:t>
+        <w:t>Mana Points [MP]</w:t>
       </w:r>
     </w:p>
     <w:p>
@@ -7958,15 +7894,13 @@
         <w:pStyle w:val="normal0"/>
       </w:pPr>
       <w:r>
-        <w:t>Coins can be acquired in battle, as part of the story, or during level exploration. It can be used to purchase additional items, weapons, or armor from merchants (implemented as NPCs</w:t>
-      </w:r>
-      <w:proofErr w:type="gramStart"/>
-      <w:r>
-        <w:t>)  in</w:t>
-      </w:r>
-      <w:proofErr w:type="gramEnd"/>
-      <w:r>
-        <w:t xml:space="preserve"> the game.</w:t>
+        <w:t>Coins can be acquired in battle, as part of the story, or during level exploration. It can be used to purchase additional items, weapons, or armor from m</w:t>
+      </w:r>
+      <w:r>
+        <w:t xml:space="preserve">erchants (implemented as NPCs) </w:t>
+      </w:r>
+      <w:r>
+        <w:t>in the game.</w:t>
       </w:r>
     </w:p>
     <w:p>
@@ -7987,11 +7921,9 @@
       <w:r>
         <w:t xml:space="preserve">Various weapons can be acquired in the progression of the game. Characters can have many weapons, but only one weapon can be equipped at any given time. Weapons can </w:t>
       </w:r>
-      <w:proofErr w:type="gramStart"/>
-      <w:r>
-        <w:t>categorized</w:t>
-      </w:r>
-      <w:proofErr w:type="gramEnd"/>
+      <w:r>
+        <w:t>categorize</w:t>
+      </w:r>
       <w:r>
         <w:t xml:space="preserve"> into those that are magic-based and those that are not. Magic-based weapons will require MP in order to be used in battle. The rarity of obtaining a particular weapon will correspond to its power.</w:t>
       </w:r>
@@ -8032,15 +7964,13 @@
       </w:pPr>
       <w:r>
         <w:lastRenderedPageBreak/>
-        <w:t xml:space="preserve">Items can be classified as consumable or durable. Consumable items are those that are used once and then discarded (e.g. potions). Durable items can be used repeatedly (e.g. a grappling-hook-like </w:t>
-      </w:r>
-      <w:proofErr w:type="spellStart"/>
-      <w:r>
-        <w:t>hookshot</w:t>
-      </w:r>
-      <w:proofErr w:type="spellEnd"/>
-      <w:r>
-        <w:t>).</w:t>
+        <w:t>Items can be classified as consumable or durable. Consumable items are those that are used once and then discarded (e.g. potions). Durable items can be used repeatedly (e.g. a grappling-hook-like hook</w:t>
+      </w:r>
+      <w:r>
+        <w:t xml:space="preserve"> </w:t>
+      </w:r>
+      <w:r>
+        <w:t>shot).</w:t>
       </w:r>
     </w:p>
     <w:p>
@@ -8099,11 +8029,9 @@
       <w:r>
         <w:t xml:space="preserve">A player’s character may be inflicted with certain status effects, resulting from enemy attacks. These status effects will persist after the battle and remain in effect until the player takes some counteractive measure. For example, an enemy may cast a spell that inflicts a curse on the player’s character. A cursed player will continuously lose HP after battle, as time passes. The player </w:t>
       </w:r>
-      <w:proofErr w:type="gramStart"/>
-      <w:r>
-        <w:t>will  need</w:t>
-      </w:r>
-      <w:proofErr w:type="gramEnd"/>
+      <w:r>
+        <w:t>will need</w:t>
+      </w:r>
       <w:r>
         <w:t xml:space="preserve"> to use a special item to remove this curse.</w:t>
       </w:r>
@@ -8399,11 +8327,9 @@
             <w:r>
               <w:t xml:space="preserve">Temporarily increases a character’s strength and defense attributes. Also has the negative side effect of </w:t>
             </w:r>
-            <w:proofErr w:type="gramStart"/>
-            <w:r>
-              <w:t>decreasing  the</w:t>
-            </w:r>
-            <w:proofErr w:type="gramEnd"/>
+            <w:r>
+              <w:t>decreasing the</w:t>
+            </w:r>
             <w:r>
               <w:t xml:space="preserve"> maximum hit points for character (i.e. length of health bar).</w:t>
             </w:r>
@@ -8583,13 +8509,8 @@
               <w:spacing w:after="0" w:line="240" w:lineRule="auto"/>
               <w:jc w:val="center"/>
             </w:pPr>
-            <w:proofErr w:type="spellStart"/>
-            <w:r>
-              <w:t>Mana</w:t>
-            </w:r>
-            <w:proofErr w:type="spellEnd"/>
-            <w:r>
-              <w:t xml:space="preserve"> Accelerators</w:t>
+            <w:r>
+              <w:t>Mana Accelerators</w:t>
             </w:r>
           </w:p>
         </w:tc>
@@ -9840,11 +9761,9 @@
               <w:spacing w:after="0" w:line="240" w:lineRule="auto"/>
               <w:jc w:val="center"/>
             </w:pPr>
-            <w:proofErr w:type="spellStart"/>
             <w:r>
               <w:t>Templars</w:t>
             </w:r>
-            <w:proofErr w:type="spellEnd"/>
           </w:p>
         </w:tc>
         <w:tc>
@@ -10065,11 +9984,9 @@
             <w:r>
               <w:t xml:space="preserve">Use concealment to hide from player until they detect the player and battle is initiated. Resistant to </w:t>
             </w:r>
-            <w:proofErr w:type="gramStart"/>
-            <w:r>
-              <w:t>ranged</w:t>
-            </w:r>
-            <w:proofErr w:type="gramEnd"/>
+            <w:r>
+              <w:t>range</w:t>
+            </w:r>
             <w:r>
               <w:t xml:space="preserve"> attacks, but are weak against melee attacks.</w:t>
             </w:r>
@@ -10125,15 +10042,7 @@
             </w:r>
             <w:r>
               <w:lastRenderedPageBreak/>
-              <w:t xml:space="preserve">can cast a </w:t>
-            </w:r>
-            <w:proofErr w:type="spellStart"/>
-            <w:r>
-              <w:t>mana</w:t>
-            </w:r>
-            <w:proofErr w:type="spellEnd"/>
-            <w:r>
-              <w:t xml:space="preserve"> shield to reduce melee damage.</w:t>
+              <w:t>can cast a mana shield to reduce melee damage.</w:t>
             </w:r>
           </w:p>
         </w:tc>
@@ -10462,11 +10371,9 @@
             <w:r>
               <w:t xml:space="preserve">The enemy will attack until either the player or it </w:t>
             </w:r>
-            <w:proofErr w:type="gramStart"/>
-            <w:r>
-              <w:t>defeated,</w:t>
-            </w:r>
-            <w:proofErr w:type="gramEnd"/>
+            <w:r>
+              <w:t>defeated</w:t>
+            </w:r>
             <w:r>
               <w:t xml:space="preserve"> itself.</w:t>
             </w:r>
@@ -10520,13 +10427,17 @@
             <w:r>
               <w:t xml:space="preserve">The player will either die, resulting in </w:t>
             </w:r>
-            <w:proofErr w:type="gramStart"/>
-            <w:r>
-              <w:t>the a</w:t>
-            </w:r>
-            <w:proofErr w:type="gramEnd"/>
-            <w:r>
-              <w:t xml:space="preserve"> game over event, or the enemy will die and the player can continue on in the map.</w:t>
+            <w:r>
+              <w:t>the</w:t>
+            </w:r>
+            <w:r>
+              <w:t xml:space="preserve"> game over </w:t>
+            </w:r>
+            <w:r>
+              <w:t>event</w:t>
+            </w:r>
+            <w:r>
+              <w:t xml:space="preserve"> or the enemy will die and the player can continue on in the map.</w:t>
             </w:r>
           </w:p>
         </w:tc>
@@ -10639,15 +10550,7 @@
         <w:pStyle w:val="normal0"/>
       </w:pPr>
       <w:r>
-        <w:t xml:space="preserve">The scale of the world in which </w:t>
-      </w:r>
-      <w:proofErr w:type="spellStart"/>
-      <w:r>
-        <w:t>Armalia</w:t>
-      </w:r>
-      <w:proofErr w:type="spellEnd"/>
-      <w:r>
-        <w:t xml:space="preserve"> takes place will be vast. However, the player will only experience 4 different sections of this world. Transporters will be used to move the player from level to level, once the end of a level has been reached.</w:t>
+        <w:t>The scale of the world in which Armalia takes place will be vast. However, the player will only experience 4 different sections of this world. Transporters will be used to move the player from level to level, once the end of a level has been reached.</w:t>
       </w:r>
     </w:p>
     <w:p>
@@ -10696,28 +10599,13 @@
         <w:t xml:space="preserve">See </w:t>
       </w:r>
       <w:r>
-        <w:rPr>
-          <w:i/>
-        </w:rPr>
-        <w:t>Appendix A</w:t>
-      </w:r>
-      <w:r>
-        <w:t xml:space="preserve"> for the game back</w:t>
-      </w:r>
-      <w:r>
-        <w:t xml:space="preserve"> </w:t>
-      </w:r>
-      <w:r>
-        <w:t xml:space="preserve">story and </w:t>
-      </w:r>
-      <w:r>
-        <w:rPr>
-          <w:i/>
-        </w:rPr>
-        <w:t>Appendix B</w:t>
-      </w:r>
-      <w:r>
-        <w:t xml:space="preserve"> for the game script.</w:t>
+        <w:t xml:space="preserve">attached documents for story line and </w:t>
+      </w:r>
+      <w:r>
+        <w:t>dialogue</w:t>
+      </w:r>
+      <w:r>
+        <w:t>.</w:t>
       </w:r>
     </w:p>
     <w:p>
@@ -10741,15 +10629,7 @@
         <w:pStyle w:val="normal0"/>
       </w:pPr>
       <w:r>
-        <w:t xml:space="preserve">A sample of the concept Art created for </w:t>
-      </w:r>
-      <w:proofErr w:type="spellStart"/>
-      <w:r>
-        <w:t>Armalia</w:t>
-      </w:r>
-      <w:proofErr w:type="spellEnd"/>
-      <w:r>
-        <w:t xml:space="preserve"> can be viewed in the attached game history document.</w:t>
+        <w:t>A sample of the concept Art created for Armalia can be viewed in the attached game history document.</w:t>
       </w:r>
     </w:p>
     <w:p>
@@ -10921,14 +10801,12 @@
         </w:rPr>
         <w:t xml:space="preserve">This game will rely on freely available audio files for sound effects and background music. </w:t>
       </w:r>
-      <w:proofErr w:type="gramStart"/>
       <w:r>
         <w:rPr>
           <w:sz w:val="20"/>
         </w:rPr>
-        <w:t>A looping</w:t>
-      </w:r>
-      <w:proofErr w:type="gramEnd"/>
+        <w:t>Looping</w:t>
+      </w:r>
       <w:r>
         <w:rPr>
           <w:sz w:val="20"/>
@@ -11586,15 +11464,13 @@
               </w:rPr>
               <w:t xml:space="preserve">The player can choose game options. All the options are in the default mode and player can change these if </w:t>
             </w:r>
-            <w:proofErr w:type="spellStart"/>
             <w:r>
               <w:rPr>
                 <w:i/>
                 <w:sz w:val="20"/>
               </w:rPr>
-              <w:t>necessary.The</w:t>
-            </w:r>
-            <w:proofErr w:type="spellEnd"/>
+              <w:t>necessary. The</w:t>
+            </w:r>
             <w:r>
               <w:rPr>
                 <w:i/>
@@ -12441,18 +12317,6 @@
     </w:p>
     <w:p>
       <w:pPr>
-        <w:pStyle w:val="normal0"/>
-        <w:jc w:val="center"/>
-      </w:pPr>
-      <w:r>
-        <w:rPr>
-          <w:i/>
-        </w:rPr>
-        <w:t>Figure TODO</w:t>
-      </w:r>
-    </w:p>
-    <w:p>
-      <w:pPr>
         <w:pStyle w:val="Heading3"/>
       </w:pPr>
       <w:bookmarkStart w:id="63" w:name="h.91akvm8faxgs" w:colFirst="0" w:colLast="0"/>
@@ -12578,15 +12442,7 @@
         <w:ind w:hanging="359"/>
       </w:pPr>
       <w:r>
-        <w:t xml:space="preserve">GPU that supports DirectX 9 and </w:t>
-      </w:r>
-      <w:proofErr w:type="spellStart"/>
-      <w:r>
-        <w:t>Shader</w:t>
-      </w:r>
-      <w:proofErr w:type="spellEnd"/>
-      <w:r>
-        <w:t xml:space="preserve"> Model 2.0 (necessary for Reach profile)</w:t>
+        <w:t>GPU that supports DirectX 9 and Shader Model 2.0 (necessary for Reach profile)</w:t>
       </w:r>
     </w:p>
     <w:p>
@@ -12770,23 +12626,7 @@
         <w:rPr>
           <w:sz w:val="20"/>
         </w:rPr>
-        <w:t xml:space="preserve">Type of States (Default, Damage, Destroyed, </w:t>
-      </w:r>
-      <w:proofErr w:type="spellStart"/>
-      <w:proofErr w:type="gramStart"/>
-      <w:r>
-        <w:rPr>
-          <w:sz w:val="20"/>
-        </w:rPr>
-        <w:t>ect</w:t>
-      </w:r>
-      <w:proofErr w:type="spellEnd"/>
-      <w:proofErr w:type="gramEnd"/>
-      <w:r>
-        <w:rPr>
-          <w:sz w:val="20"/>
-        </w:rPr>
-        <w:t>.)</w:t>
+        <w:t>Type of States (Default, Damage, Destroyed, ect.)</w:t>
       </w:r>
     </w:p>
     <w:p>
@@ -12957,23 +12797,7 @@
         <w:rPr>
           <w:sz w:val="20"/>
         </w:rPr>
-        <w:t xml:space="preserve">Type of States (Default, Damage, Destroyed, </w:t>
-      </w:r>
-      <w:proofErr w:type="spellStart"/>
-      <w:proofErr w:type="gramStart"/>
-      <w:r>
-        <w:rPr>
-          <w:sz w:val="20"/>
-        </w:rPr>
-        <w:t>ect</w:t>
-      </w:r>
-      <w:proofErr w:type="spellEnd"/>
-      <w:proofErr w:type="gramEnd"/>
-      <w:r>
-        <w:rPr>
-          <w:sz w:val="20"/>
-        </w:rPr>
-        <w:t>.)</w:t>
+        <w:t>Type of States (Default, Damage, Destroyed, ect.)</w:t>
       </w:r>
     </w:p>
     <w:p>
@@ -13117,7 +12941,6 @@
         <w:rPr>
           <w:sz w:val="20"/>
         </w:rPr>
-        <w:lastRenderedPageBreak/>
         <w:t>General</w:t>
       </w:r>
     </w:p>
@@ -13164,6 +12987,7 @@
         <w:rPr>
           <w:sz w:val="20"/>
         </w:rPr>
+        <w:lastRenderedPageBreak/>
         <w:t>File Format Type</w:t>
       </w:r>
       <w:r>
@@ -13834,24 +13658,8 @@
         <w:rPr>
           <w:sz w:val="20"/>
         </w:rPr>
-        <w:lastRenderedPageBreak/>
-        <w:t>There are some decisions left to be made on the code structure. These decisions deal with how to design and operate the menu system for the player. These decisions will be explored once the map and player components are finished (these components are seen as more important)</w:t>
-      </w:r>
-      <w:proofErr w:type="gramStart"/>
-      <w:r>
-        <w:rPr>
-          <w:sz w:val="20"/>
-        </w:rPr>
-        <w:t>.</w:t>
-      </w:r>
-      <w:r>
-        <w:rPr>
-          <w:i/>
-          <w:sz w:val="20"/>
-        </w:rPr>
-        <w:t>.</w:t>
-      </w:r>
-      <w:proofErr w:type="gramEnd"/>
+        <w:t>There are some decisions left to be made on the code structure. These decisions deal with how to design and operate the menu system for the player. These decisions will be explored once the map and player components are finished (these components are seen as more important).</w:t>
+      </w:r>
       <w:r>
         <w:rPr>
           <w:i/>
@@ -14178,7 +13986,7 @@
             <w:rPr>
               <w:noProof/>
             </w:rPr>
-            <w:t>20</w:t>
+            <w:t>15</w:t>
           </w:r>
         </w:fldSimple>
       </w:p>
@@ -17321,7 +17129,7 @@
 </file>
 
 <file path=customXml/itemProps1.xml><?xml version="1.0" encoding="utf-8"?>
-<ds:datastoreItem xmlns:ds="http://schemas.openxmlformats.org/officeDocument/2006/customXml" ds:itemID="{E06E9717-920D-46C5-A453-EF19027DE23A}">
+<ds:datastoreItem xmlns:ds="http://schemas.openxmlformats.org/officeDocument/2006/customXml" ds:itemID="{AAC5BFBE-D12B-47B1-A63E-065A03FDDF96}">
   <ds:schemaRefs>
     <ds:schemaRef ds:uri="http://schemas.openxmlformats.org/officeDocument/2006/bibliography"/>
   </ds:schemaRefs>

</xml_diff>